<commit_message>
update .docx PU diagram
</commit_message>
<xml_diff>
--- a/Scenariusze PU.docx
+++ b/Scenariusze PU.docx
@@ -58,15 +58,15 @@
           <w:b w:val="1"/>
         </w:rPr>
         <w:drawing>
-          <wp:inline distB="0" distT="0" distL="0" distR="0">
-            <wp:extent cx="5733415" cy="4789805"/>
+          <wp:inline distB="114300" distT="114300" distL="114300" distR="114300">
+            <wp:extent cx="5731200" cy="3886200"/>
             <wp:effectExtent b="0" l="0" r="0" t="0"/>
-            <wp:docPr descr="Obraz zawierający tekst, diagram, pismo odręczne, zrzut ekranu&#10;&#10;Opis wygenerowany automatycznie" id="445652703" name="image1.png"/>
+            <wp:docPr id="445652703" name="image1.png"/>
             <a:graphic>
               <a:graphicData uri="http://schemas.openxmlformats.org/drawingml/2006/picture">
                 <pic:pic>
                   <pic:nvPicPr>
-                    <pic:cNvPr descr="Obraz zawierający tekst, diagram, pismo odręczne, zrzut ekranu&#10;&#10;Opis wygenerowany automatycznie" id="0" name="image1.png"/>
+                    <pic:cNvPr id="0" name="image1.png"/>
                     <pic:cNvPicPr preferRelativeResize="0"/>
                   </pic:nvPicPr>
                   <pic:blipFill>
@@ -79,7 +79,7 @@
                   <pic:spPr>
                     <a:xfrm>
                       <a:off x="0" y="0"/>
-                      <a:ext cx="5733415" cy="4789805"/>
+                      <a:ext cx="5731200" cy="3886200"/>
                     </a:xfrm>
                     <a:prstGeom prst="rect"/>
                     <a:ln/>
@@ -6267,7 +6267,7 @@
 
 <file path=customXML/item1.xml><?xml version="1.0" encoding="utf-8"?>
 <go:gDocsCustomXmlDataStorage xmlns:go="http://customooxmlschemas.google.com/" xmlns:r="http://schemas.openxmlformats.org/officeDocument/2006/relationships" uri="GoogleDocsCustomDataVersion1">
-  <go:docsCustomData xmlns:go="http://customooxmlschemas.google.com/" roundtripDataSignature="AMtx7mjG3angc6bRIF4lVMpnxwsSZixkCQ==">AMUW2mVNGEtdtvKQpbrT6NrRtRTxlQV+fjm9woLvJHBBBzv9Cn3m1F0SpXzDWb2bx2VT6LFOa4S0gKui8qDv84fUDDjW+iw1HE7f8UG/yutEFEFms8RIytI=</go:docsCustomData>
+  <go:docsCustomData xmlns:go="http://customooxmlschemas.google.com/" roundtripDataSignature="AMtx7mjG3angc6bRIF4lVMpnxwsSZixkCQ==">AMUW2mWEZDVMzhYN+LAKlK4ZO8DvmtJaqXXkA4qaFq19pUjAq9ovIDkOhKkw7S+1QLL7kaA97AGOCmWTlJuL/aENNY+3w7U1/NfXdl8qV+whuEC/rqnTvI0=</go:docsCustomData>
 </go:gDocsCustomXmlDataStorage>
 </file>
 

</xml_diff>